<commit_message>
Guide en cours: GIT, Eclipse et WampServer finit
</commit_message>
<xml_diff>
--- a/Doc/Guide/Guide utilisateur.docx
+++ b/Doc/Guide/Guide utilisateur.docx
@@ -2201,196 +2201,217 @@
         </w:rPr>
       </w:pPr>
       <w:r>
-        <w:t xml:space="preserve">Si vous avez déjà ces ports utilisés, choisissez en d’autres, mais il faudra modifier le port dans le fichier </w:t>
+        <w:t xml:space="preserve">Si vous avez déjà ces ports utilisés, </w:t>
+      </w:r>
+      <w:r>
+        <w:t>choisissez-en</w:t>
+      </w:r>
+      <w:r>
+        <w:t xml:space="preserve"> d’autres, mais il faudra modifier le port dans le fichier </w:t>
       </w:r>
       <w:r>
         <w:rPr>
           <w:b/>
         </w:rPr>
+        <w:t>config/</w:t>
+      </w:r>
+      <w:r>
+        <w:rPr>
+          <w:b/>
+        </w:rPr>
         <w:t>db.propreties</w:t>
       </w:r>
       <w:r>
         <w:t>. Vous l’obtenez après.</w:t>
+      </w:r>
+    </w:p>
+    <w:p>
+      <w:pPr>
+        <w:pStyle w:val="SubTitre1AH"/>
+      </w:pPr>
+      <w:r>
+        <w:t>Mise en place</w:t>
+      </w:r>
+    </w:p>
+    <w:p>
+      <w:pPr>
+        <w:pStyle w:val="NormalAH"/>
+      </w:pPr>
+      <w:r>
+        <w:t>GIT</w:t>
+      </w:r>
+    </w:p>
+    <w:p>
+      <w:pPr>
+        <w:pStyle w:val="NormalAH"/>
+        <w:ind w:left="720"/>
+      </w:pPr>
+      <w:r>
+        <w:t>Lancer une fenêtre de commande da</w:t>
+      </w:r>
+      <w:r>
+        <w:t xml:space="preserve">ns votre répertoire </w:t>
+      </w:r>
+      <w:r>
+        <w:t>et taper :</w:t>
+      </w:r>
+    </w:p>
+    <w:p>
+      <w:pPr>
+        <w:pStyle w:val="NormalAH"/>
+        <w:ind w:left="720"/>
+        <w:rPr>
+          <w:lang w:val="en-US"/>
+        </w:rPr>
+      </w:pPr>
+      <w:r>
+        <w:rPr>
+          <w:lang w:val="en-US"/>
+        </w:rPr>
+        <w:t>g</w:t>
+      </w:r>
+      <w:r>
+        <w:rPr>
+          <w:lang w:val="en-US"/>
+        </w:rPr>
+        <w:t>it init</w:t>
+      </w:r>
+      <w:r>
+        <w:rPr>
+          <w:lang w:val="en-US"/>
+        </w:rPr>
+        <w:br/>
+      </w:r>
+      <w:r>
+        <w:rPr>
+          <w:lang w:val="en-US"/>
+        </w:rPr>
+        <w:t xml:space="preserve">git </w:t>
+      </w:r>
+      <w:r>
+        <w:rPr>
+          <w:lang w:val="en-US"/>
+        </w:rPr>
+        <w:t xml:space="preserve">pull </w:t>
+      </w:r>
+      <w:hyperlink r:id="rId17" w:history="1">
+        <w:r>
+          <w:rPr>
+            <w:rStyle w:val="Hyperlink"/>
+            <w:lang w:val="en-US"/>
+          </w:rPr>
+          <w:t>https://github.com/Tryliom/library.git</w:t>
+        </w:r>
+      </w:hyperlink>
+    </w:p>
+    <w:p>
+      <w:pPr>
+        <w:pStyle w:val="NormalAH"/>
+      </w:pPr>
+      <w:r>
+        <w:t>Eclipse</w:t>
+      </w:r>
+    </w:p>
+    <w:p>
+      <w:pPr>
+        <w:pStyle w:val="NormalAH"/>
+        <w:ind w:left="720"/>
+      </w:pPr>
+      <w:r>
+        <w:t xml:space="preserve">Sélectionner </w:t>
+      </w:r>
+      <w:r>
+        <w:t xml:space="preserve">« ouvrir un projet » et prendre le </w:t>
+      </w:r>
+      <w:r>
+        <w:t>répertoire que vous avez créez pour importer le git.</w:t>
+      </w:r>
+    </w:p>
+    <w:p>
+      <w:pPr>
+        <w:pStyle w:val="NormalAH"/>
+        <w:ind w:left="708"/>
+      </w:pPr>
+      <w:r>
+        <w:t xml:space="preserve">La </w:t>
+      </w:r>
+      <w:r>
+        <w:t>JavaD</w:t>
+      </w:r>
+      <w:r>
+        <w:t>oc disponible dans</w:t>
+      </w:r>
+      <w:r>
+        <w:t xml:space="preserve"> </w:t>
+      </w:r>
+      <w:r>
+        <w:rPr>
+          <w:b/>
+        </w:rPr>
+        <w:t>Doc/JavaDoc/</w:t>
+      </w:r>
+      <w:r>
+        <w:rPr>
+          <w:b/>
+        </w:rPr>
+        <w:t>ht</w:t>
+      </w:r>
+      <w:r>
+        <w:rPr>
+          <w:b/>
+        </w:rPr>
+        <w:t>ml/index.html</w:t>
+      </w:r>
+      <w:r>
+        <w:rPr>
+          <w:b/>
+        </w:rPr>
+        <w:t xml:space="preserve"> </w:t>
+      </w:r>
+      <w:r>
+        <w:t>depuis le répertoire importé de git.</w:t>
+      </w:r>
+    </w:p>
+    <w:p>
+      <w:pPr>
+        <w:pStyle w:val="NormalAH"/>
+        <w:ind w:left="708"/>
+      </w:pPr>
+    </w:p>
+    <w:p>
+      <w:pPr>
+        <w:pStyle w:val="NormalAH"/>
+      </w:pPr>
+      <w:r>
+        <w:lastRenderedPageBreak/>
+        <w:t>WampServer</w:t>
+      </w:r>
+    </w:p>
+    <w:p>
+      <w:pPr>
+        <w:pStyle w:val="NormalAH"/>
+        <w:ind w:left="720"/>
+      </w:pPr>
+      <w:r>
+        <w:t>Lancer tous les services</w:t>
+      </w:r>
+      <w:r>
+        <w:t xml:space="preserve"> </w:t>
+      </w:r>
+      <w:r>
+        <w:t>en faisant clic gauche sur l’icône Wampserver dans votre barre des tâches</w:t>
+      </w:r>
+      <w:r>
+        <w:t>.</w:t>
+      </w:r>
+      <w:r>
+        <w:t xml:space="preserve"> Si tout ne démarre pas, c’est que vous avez mis des ports déjà utilisés</w:t>
+      </w:r>
+      <w:r>
+        <w:t>.</w:t>
       </w:r>
       <w:bookmarkStart w:id="28" w:name="_GoBack"/>
       <w:bookmarkEnd w:id="28"/>
-    </w:p>
-    <w:p>
-      <w:pPr>
-        <w:pStyle w:val="SubTitre1AH"/>
-      </w:pPr>
-      <w:r>
-        <w:t>Mise en place</w:t>
-      </w:r>
-    </w:p>
-    <w:p>
-      <w:pPr>
-        <w:pStyle w:val="NormalAH"/>
-      </w:pPr>
-      <w:r>
-        <w:t>GIT</w:t>
-      </w:r>
-    </w:p>
-    <w:p>
-      <w:pPr>
-        <w:pStyle w:val="NormalAH"/>
-        <w:ind w:left="720"/>
-      </w:pPr>
-      <w:r>
-        <w:t>Lancer une fenêtre de commande da</w:t>
-      </w:r>
-      <w:r>
-        <w:t xml:space="preserve">ns votre répertoire </w:t>
-      </w:r>
-      <w:r>
-        <w:t>et taper :</w:t>
-      </w:r>
-    </w:p>
-    <w:p>
-      <w:pPr>
-        <w:pStyle w:val="NormalAH"/>
-        <w:ind w:left="720"/>
-        <w:rPr>
-          <w:lang w:val="en-US"/>
-        </w:rPr>
-      </w:pPr>
-      <w:r>
-        <w:rPr>
-          <w:lang w:val="en-US"/>
-        </w:rPr>
-        <w:t>g</w:t>
-      </w:r>
-      <w:r>
-        <w:rPr>
-          <w:lang w:val="en-US"/>
-        </w:rPr>
-        <w:t>it init</w:t>
-      </w:r>
-      <w:r>
-        <w:rPr>
-          <w:lang w:val="en-US"/>
-        </w:rPr>
-        <w:br/>
-      </w:r>
-      <w:r>
-        <w:rPr>
-          <w:lang w:val="en-US"/>
-        </w:rPr>
-        <w:t xml:space="preserve">git </w:t>
-      </w:r>
-      <w:r>
-        <w:rPr>
-          <w:lang w:val="en-US"/>
-        </w:rPr>
-        <w:t xml:space="preserve">pull </w:t>
-      </w:r>
-      <w:hyperlink r:id="rId17" w:history="1">
-        <w:r>
-          <w:rPr>
-            <w:rStyle w:val="Hyperlink"/>
-            <w:lang w:val="en-US"/>
-          </w:rPr>
-          <w:t>https://github.com/Tryliom/library.git</w:t>
-        </w:r>
-      </w:hyperlink>
-    </w:p>
-    <w:p>
-      <w:pPr>
-        <w:pStyle w:val="NormalAH"/>
-      </w:pPr>
-      <w:r>
-        <w:t>Eclipse</w:t>
-      </w:r>
-    </w:p>
-    <w:p>
-      <w:pPr>
-        <w:pStyle w:val="NormalAH"/>
-        <w:ind w:left="720"/>
-      </w:pPr>
-      <w:r>
-        <w:t xml:space="preserve">Sélectionner </w:t>
-      </w:r>
-      <w:r>
-        <w:t xml:space="preserve">« ouvrir un projet » et prendre le </w:t>
-      </w:r>
-      <w:r>
-        <w:t>répertoire que vous avez créez pour importer le git.</w:t>
-      </w:r>
-    </w:p>
-    <w:p>
-      <w:pPr>
-        <w:pStyle w:val="NormalAH"/>
-        <w:ind w:left="708"/>
-      </w:pPr>
-      <w:r>
-        <w:t xml:space="preserve">La </w:t>
-      </w:r>
-      <w:r>
-        <w:t>JavaD</w:t>
-      </w:r>
-      <w:r>
-        <w:t>oc disponible dans</w:t>
-      </w:r>
-      <w:r>
-        <w:t xml:space="preserve"> </w:t>
-      </w:r>
-      <w:r>
-        <w:rPr>
-          <w:b/>
-        </w:rPr>
-        <w:t>Doc/JavaDoc/</w:t>
-      </w:r>
-      <w:r>
-        <w:rPr>
-          <w:b/>
-        </w:rPr>
-        <w:t>ht</w:t>
-      </w:r>
-      <w:r>
-        <w:rPr>
-          <w:b/>
-        </w:rPr>
-        <w:t>ml/index.html</w:t>
-      </w:r>
-      <w:r>
-        <w:rPr>
-          <w:b/>
-        </w:rPr>
-        <w:t xml:space="preserve"> </w:t>
-      </w:r>
-      <w:r>
-        <w:t>depuis le répertoire importé de git.</w:t>
-      </w:r>
-    </w:p>
-    <w:p>
-      <w:pPr>
-        <w:pStyle w:val="NormalAH"/>
-      </w:pPr>
-      <w:r>
-        <w:t>WampServer</w:t>
-      </w:r>
-    </w:p>
-    <w:p>
-      <w:pPr>
-        <w:pStyle w:val="NormalAH"/>
-        <w:ind w:left="720"/>
-      </w:pPr>
-      <w:r>
-        <w:lastRenderedPageBreak/>
-        <w:t>Lancer tous les services</w:t>
-      </w:r>
-      <w:r>
-        <w:t xml:space="preserve"> </w:t>
-      </w:r>
-      <w:r>
-        <w:t>en faisant clic gauche sur l’icône Wampserver dans votre barre des tâches</w:t>
-      </w:r>
-      <w:r>
-        <w:t>.</w:t>
-      </w:r>
-      <w:r>
-        <w:t xml:space="preserve"> </w:t>
-      </w:r>
     </w:p>
     <w:sectPr>
       <w:headerReference w:type="default" r:id="rId18"/>
@@ -4259,7 +4280,7 @@
 </file>
 
 <file path=customXml/itemProps1.xml><?xml version="1.0" encoding="utf-8"?>
-<ds:datastoreItem xmlns:ds="http://schemas.openxmlformats.org/officeDocument/2006/customXml" ds:itemID="{74A5B516-D9D0-4DAD-9164-12799D102099}">
+<ds:datastoreItem xmlns:ds="http://schemas.openxmlformats.org/officeDocument/2006/customXml" ds:itemID="{A873EC50-629B-402F-9F96-9B1DED5385DC}">
   <ds:schemaRefs>
     <ds:schemaRef ds:uri="http://schemas.openxmlformats.org/officeDocument/2006/bibliography"/>
   </ds:schemaRefs>

</xml_diff>